<commit_message>
Only pid tuning needed
</commit_message>
<xml_diff>
--- a/Paper/PID.docx
+++ b/Paper/PID.docx
@@ -57,13 +57,11 @@
             <v:path o:extrusionok="f" gradientshapeok="t" o:connecttype="rect"/>
             <o:lock v:ext="edit" aspectratio="t"/>
           </v:shapetype>
-          <v:shape id="_x0000_i1026" type="#_x0000_t75" style="width:337.6pt;height:224.85pt">
+          <v:shape id="_x0000_i1025" type="#_x0000_t75" style="width:337.65pt;height:224.75pt">
             <v:imagedata r:id="rId5" o:title="BLockDiagram"/>
           </v:shape>
         </w:pict>
       </w:r>
-      <w:bookmarkStart w:id="0" w:name="_GoBack"/>
-      <w:bookmarkEnd w:id="0"/>
     </w:p>
     <w:p>
       <w:pPr>
@@ -117,8 +115,8 @@
         </w:rPr>
         <w:drawing>
           <wp:inline distT="0" distB="0" distL="0" distR="0">
-            <wp:extent cx="5926455" cy="854075"/>
-            <wp:effectExtent l="0" t="0" r="0" b="3175"/>
+            <wp:extent cx="5908964" cy="851554"/>
+            <wp:effectExtent l="0" t="0" r="0" b="5715"/>
             <wp:docPr id="1" name="Picture 1"/>
             <wp:cNvGraphicFramePr>
               <a:graphicFrameLocks xmlns:a="http://schemas.openxmlformats.org/drawingml/2006/main" noChangeAspect="1"/>
@@ -148,7 +146,7 @@
                   <pic:spPr bwMode="auto">
                     <a:xfrm>
                       <a:off x="0" y="0"/>
-                      <a:ext cx="5926455" cy="854075"/>
+                      <a:ext cx="5913590" cy="852221"/>
                     </a:xfrm>
                     <a:prstGeom prst="rect">
                       <a:avLst/>
@@ -435,8 +433,8 @@
         <w:lastRenderedPageBreak/>
         <w:drawing>
           <wp:inline distT="0" distB="0" distL="0" distR="0">
-            <wp:extent cx="2838091" cy="530828"/>
-            <wp:effectExtent l="0" t="0" r="635" b="3175"/>
+            <wp:extent cx="2708564" cy="506602"/>
+            <wp:effectExtent l="0" t="0" r="0" b="8255"/>
             <wp:docPr id="2" name="Picture 2"/>
             <wp:cNvGraphicFramePr>
               <a:graphicFrameLocks xmlns:a="http://schemas.openxmlformats.org/drawingml/2006/main" noChangeAspect="1"/>
@@ -466,7 +464,7 @@
                   <pic:spPr bwMode="auto">
                     <a:xfrm>
                       <a:off x="0" y="0"/>
-                      <a:ext cx="3014786" cy="563877"/>
+                      <a:ext cx="2893921" cy="541271"/>
                     </a:xfrm>
                     <a:prstGeom prst="rect">
                       <a:avLst/>
@@ -499,6 +497,54 @@
         </w:rPr>
         <w:t>O creștere proporțională mare rezultă intr-o schimbare mare la ieșire pentru o schimbare în eroare. Dacă are loc o creștere proporțională prea mare, sistemul poate devenii instabil. În contrast, o creștere mică rezultă intr-un răspuns lent, sau un controller mai puțin sensibil.</w:t>
       </w:r>
+      <w:r>
+        <w:rPr>
+          <w:rFonts w:ascii="Times New Roman" w:hAnsi="Times New Roman" w:cs="Times New Roman"/>
+          <w:sz w:val="24"/>
+          <w:szCs w:val="24"/>
+        </w:rPr>
+        <w:t xml:space="preserve"> </w:t>
+      </w:r>
+      <w:r>
+        <w:rPr>
+          <w:rFonts w:ascii="Times New Roman" w:hAnsi="Times New Roman" w:cs="Times New Roman"/>
+          <w:sz w:val="24"/>
+          <w:szCs w:val="24"/>
+        </w:rPr>
+        <w:t>In figura __ este prezentată variabila de proces versus timp pentru trei valori</w:t>
+      </w:r>
+      <w:r>
+        <w:rPr>
+          <w:rFonts w:ascii="Times New Roman" w:hAnsi="Times New Roman" w:cs="Times New Roman"/>
+          <w:sz w:val="24"/>
+          <w:szCs w:val="24"/>
+        </w:rPr>
+        <w:t xml:space="preserve"> a Kp</w:t>
+      </w:r>
+      <w:r>
+        <w:rPr>
+          <w:rFonts w:ascii="Times New Roman" w:hAnsi="Times New Roman" w:cs="Times New Roman"/>
+          <w:sz w:val="24"/>
+          <w:szCs w:val="24"/>
+        </w:rPr>
+        <w:t xml:space="preserve"> (</w:t>
+      </w:r>
+      <w:r>
+        <w:rPr>
+          <w:rFonts w:ascii="Times New Roman" w:hAnsi="Times New Roman" w:cs="Times New Roman"/>
+          <w:sz w:val="24"/>
+          <w:szCs w:val="24"/>
+        </w:rPr>
+        <w:t>Ki</w:t>
+      </w:r>
+      <w:r>
+        <w:rPr>
+          <w:rFonts w:ascii="Times New Roman" w:hAnsi="Times New Roman" w:cs="Times New Roman"/>
+          <w:sz w:val="24"/>
+          <w:szCs w:val="24"/>
+        </w:rPr>
+        <w:t xml:space="preserve"> și Kd sunt ținute constante)</w:t>
+      </w:r>
     </w:p>
     <w:p>
       <w:pPr>
@@ -524,7 +570,7 @@
           <w:szCs w:val="24"/>
         </w:rPr>
         <w:pict>
-          <v:shape id="_x0000_i1025" type="#_x0000_t75" style="width:450.35pt;height:349.15pt">
+          <v:shape id="_x0000_i1026" type="#_x0000_t75" style="width:350.2pt;height:271.1pt">
             <v:imagedata r:id="rId8" o:title="plotOfPvTime"/>
           </v:shape>
         </w:pict>
@@ -532,128 +578,497 @@
     </w:p>
     <w:p>
       <w:pPr>
-        <w:rPr>
-          <w:rFonts w:ascii="Arial" w:hAnsi="Arial" w:cs="Arial"/>
-          <w:color w:val="252525"/>
-          <w:sz w:val="19"/>
-          <w:szCs w:val="19"/>
-          <w:shd w:val="clear" w:color="auto" w:fill="F9F9F9"/>
-        </w:rPr>
-      </w:pPr>
-      <w:r>
-        <w:rPr>
-          <w:rFonts w:ascii="Arial" w:hAnsi="Arial" w:cs="Arial"/>
-          <w:color w:val="252525"/>
-          <w:sz w:val="19"/>
-          <w:szCs w:val="19"/>
-          <w:shd w:val="clear" w:color="auto" w:fill="F9F9F9"/>
-        </w:rPr>
-        <w:t>Plot of PV vs time, for three values of K</w:t>
-      </w:r>
-      <w:r>
-        <w:rPr>
-          <w:rFonts w:ascii="Arial" w:hAnsi="Arial" w:cs="Arial"/>
-          <w:color w:val="252525"/>
-          <w:sz w:val="15"/>
-          <w:szCs w:val="15"/>
-          <w:shd w:val="clear" w:color="auto" w:fill="F9F9F9"/>
-          <w:vertAlign w:val="subscript"/>
-        </w:rPr>
-        <w:t>p</w:t>
-      </w:r>
-      <w:r>
-        <w:rPr>
-          <w:rStyle w:val="apple-converted-space"/>
-          <w:rFonts w:ascii="Arial" w:hAnsi="Arial" w:cs="Arial"/>
-          <w:color w:val="252525"/>
-          <w:sz w:val="19"/>
-          <w:szCs w:val="19"/>
-          <w:shd w:val="clear" w:color="auto" w:fill="F9F9F9"/>
-        </w:rPr>
-        <w:t> </w:t>
-      </w:r>
-      <w:r>
-        <w:rPr>
-          <w:rFonts w:ascii="Arial" w:hAnsi="Arial" w:cs="Arial"/>
-          <w:color w:val="252525"/>
-          <w:sz w:val="19"/>
-          <w:szCs w:val="19"/>
-          <w:shd w:val="clear" w:color="auto" w:fill="F9F9F9"/>
-        </w:rPr>
-        <w:t>(K</w:t>
-      </w:r>
-      <w:r>
-        <w:rPr>
-          <w:rFonts w:ascii="Arial" w:hAnsi="Arial" w:cs="Arial"/>
-          <w:color w:val="252525"/>
-          <w:sz w:val="15"/>
-          <w:szCs w:val="15"/>
-          <w:shd w:val="clear" w:color="auto" w:fill="F9F9F9"/>
-          <w:vertAlign w:val="subscript"/>
-        </w:rPr>
-        <w:t>i</w:t>
-      </w:r>
-      <w:r>
-        <w:rPr>
-          <w:rStyle w:val="apple-converted-space"/>
-          <w:rFonts w:ascii="Arial" w:hAnsi="Arial" w:cs="Arial"/>
-          <w:color w:val="252525"/>
-          <w:sz w:val="19"/>
-          <w:szCs w:val="19"/>
-          <w:shd w:val="clear" w:color="auto" w:fill="F9F9F9"/>
-        </w:rPr>
-        <w:t> </w:t>
-      </w:r>
-      <w:r>
-        <w:rPr>
-          <w:rFonts w:ascii="Arial" w:hAnsi="Arial" w:cs="Arial"/>
-          <w:color w:val="252525"/>
-          <w:sz w:val="19"/>
-          <w:szCs w:val="19"/>
-          <w:shd w:val="clear" w:color="auto" w:fill="F9F9F9"/>
-        </w:rPr>
-        <w:t>and K</w:t>
-      </w:r>
-      <w:r>
-        <w:rPr>
-          <w:rFonts w:ascii="Arial" w:hAnsi="Arial" w:cs="Arial"/>
-          <w:color w:val="252525"/>
-          <w:sz w:val="15"/>
-          <w:szCs w:val="15"/>
-          <w:shd w:val="clear" w:color="auto" w:fill="F9F9F9"/>
-          <w:vertAlign w:val="subscript"/>
-        </w:rPr>
-        <w:t>d</w:t>
-      </w:r>
-      <w:r>
-        <w:rPr>
-          <w:rFonts w:ascii="Arial" w:hAnsi="Arial" w:cs="Arial"/>
-          <w:color w:val="252525"/>
-          <w:sz w:val="19"/>
-          <w:szCs w:val="19"/>
-          <w:shd w:val="clear" w:color="auto" w:fill="F9F9F9"/>
-        </w:rPr>
-        <w:t>held constant)</w:t>
-      </w:r>
-    </w:p>
-    <w:p>
-      <w:pPr>
-        <w:rPr>
-          <w:rFonts w:ascii="Times New Roman" w:hAnsi="Times New Roman" w:cs="Times New Roman"/>
-          <w:sz w:val="24"/>
-          <w:szCs w:val="24"/>
-        </w:rPr>
-      </w:pPr>
-    </w:p>
-    <w:p>
-      <w:pPr>
-        <w:rPr>
-          <w:rFonts w:ascii="Times New Roman" w:hAnsi="Times New Roman" w:cs="Times New Roman"/>
-          <w:sz w:val="24"/>
-          <w:szCs w:val="24"/>
-          <w:lang w:val="ro-RO"/>
-        </w:rPr>
-      </w:pPr>
+        <w:ind w:firstLine="720"/>
+        <w:rPr>
+          <w:rFonts w:ascii="Times New Roman" w:hAnsi="Times New Roman" w:cs="Times New Roman"/>
+          <w:sz w:val="24"/>
+          <w:szCs w:val="24"/>
+        </w:rPr>
+      </w:pPr>
+      <w:r>
+        <w:rPr>
+          <w:rFonts w:ascii="Times New Roman" w:hAnsi="Times New Roman" w:cs="Times New Roman"/>
+          <w:sz w:val="24"/>
+          <w:szCs w:val="24"/>
+        </w:rPr>
+        <w:t xml:space="preserve">Fig: </w:t>
+      </w:r>
+      <w:r>
+        <w:rPr>
+          <w:rFonts w:ascii="Times New Roman" w:hAnsi="Times New Roman" w:cs="Times New Roman"/>
+          <w:sz w:val="24"/>
+          <w:szCs w:val="24"/>
+        </w:rPr>
+        <w:t>__</w:t>
+      </w:r>
+    </w:p>
+    <w:p>
+      <w:pPr>
+        <w:tabs>
+          <w:tab w:val="left" w:pos="2215"/>
+        </w:tabs>
+        <w:rPr>
+          <w:rFonts w:ascii="Times New Roman" w:hAnsi="Times New Roman" w:cs="Times New Roman"/>
+          <w:b/>
+          <w:sz w:val="24"/>
+          <w:szCs w:val="24"/>
+        </w:rPr>
+      </w:pPr>
+      <w:r>
+        <w:rPr>
+          <w:rFonts w:ascii="Times New Roman" w:hAnsi="Times New Roman" w:cs="Times New Roman"/>
+          <w:b/>
+          <w:sz w:val="24"/>
+          <w:szCs w:val="24"/>
+        </w:rPr>
+        <w:t>Termenul integralei</w:t>
+      </w:r>
+    </w:p>
+    <w:p>
+      <w:pPr>
+        <w:tabs>
+          <w:tab w:val="left" w:pos="2215"/>
+        </w:tabs>
+        <w:rPr>
+          <w:rFonts w:ascii="Times New Roman" w:hAnsi="Times New Roman" w:cs="Times New Roman"/>
+          <w:sz w:val="24"/>
+          <w:szCs w:val="24"/>
+        </w:rPr>
+      </w:pPr>
+      <w:r>
+        <w:rPr>
+          <w:rFonts w:ascii="Times New Roman" w:hAnsi="Times New Roman" w:cs="Times New Roman"/>
+          <w:sz w:val="24"/>
+          <w:szCs w:val="24"/>
+        </w:rPr>
+        <w:t>Contribuția termenul integralei este proporțional cu magnitudinea de eroare și durata erorii.  Integrala într-un controller PID este suma erorii instantanee supra timp și ofera offsetul acumulat care trebuia corectat precedent. Eroarea acumulată este apoi multiplicată cu integrala Ki și adaugată la ieșirea controllerului. Termenul integralei este dat de următoarea ecuație</w:t>
+      </w:r>
+      <w:r>
+        <w:rPr>
+          <w:rFonts w:ascii="Times New Roman" w:hAnsi="Times New Roman" w:cs="Times New Roman"/>
+          <w:sz w:val="24"/>
+          <w:szCs w:val="24"/>
+        </w:rPr>
+        <w:t>:</w:t>
+      </w:r>
+    </w:p>
+    <w:p>
+      <w:pPr>
+        <w:tabs>
+          <w:tab w:val="left" w:pos="2215"/>
+        </w:tabs>
+        <w:rPr>
+          <w:rFonts w:ascii="Times New Roman" w:hAnsi="Times New Roman" w:cs="Times New Roman"/>
+          <w:sz w:val="24"/>
+          <w:szCs w:val="24"/>
+        </w:rPr>
+      </w:pPr>
+      <w:r>
+        <w:rPr>
+          <w:rFonts w:ascii="Times New Roman" w:hAnsi="Times New Roman" w:cs="Times New Roman"/>
+          <w:noProof/>
+          <w:sz w:val="24"/>
+          <w:szCs w:val="24"/>
+        </w:rPr>
+        <w:drawing>
+          <wp:inline distT="0" distB="0" distL="0" distR="0">
+            <wp:extent cx="2493818" cy="751905"/>
+            <wp:effectExtent l="0" t="0" r="1905" b="0"/>
+            <wp:docPr id="3" name="Picture 3"/>
+            <wp:cNvGraphicFramePr>
+              <a:graphicFrameLocks xmlns:a="http://schemas.openxmlformats.org/drawingml/2006/main" noChangeAspect="1"/>
+            </wp:cNvGraphicFramePr>
+            <a:graphic xmlns:a="http://schemas.openxmlformats.org/drawingml/2006/main">
+              <a:graphicData uri="http://schemas.openxmlformats.org/drawingml/2006/picture">
+                <pic:pic xmlns:pic="http://schemas.openxmlformats.org/drawingml/2006/picture">
+                  <pic:nvPicPr>
+                    <pic:cNvPr id="0" name="Picture 3"/>
+                    <pic:cNvPicPr>
+                      <a:picLocks noChangeAspect="1" noChangeArrowheads="1"/>
+                    </pic:cNvPicPr>
+                  </pic:nvPicPr>
+                  <pic:blipFill>
+                    <a:blip r:embed="rId9">
+                      <a:extLst>
+                        <a:ext uri="{28A0092B-C50C-407E-A947-70E740481C1C}">
+                          <a14:useLocalDpi xmlns:a14="http://schemas.microsoft.com/office/drawing/2010/main" val="0"/>
+                        </a:ext>
+                      </a:extLst>
+                    </a:blip>
+                    <a:srcRect/>
+                    <a:stretch>
+                      <a:fillRect/>
+                    </a:stretch>
+                  </pic:blipFill>
+                  <pic:spPr bwMode="auto">
+                    <a:xfrm>
+                      <a:off x="0" y="0"/>
+                      <a:ext cx="2527658" cy="762108"/>
+                    </a:xfrm>
+                    <a:prstGeom prst="rect">
+                      <a:avLst/>
+                    </a:prstGeom>
+                    <a:noFill/>
+                    <a:ln>
+                      <a:noFill/>
+                    </a:ln>
+                  </pic:spPr>
+                </pic:pic>
+              </a:graphicData>
+            </a:graphic>
+          </wp:inline>
+        </w:drawing>
+      </w:r>
+    </w:p>
+    <w:p>
+      <w:pPr>
+        <w:tabs>
+          <w:tab w:val="left" w:pos="2215"/>
+        </w:tabs>
+        <w:rPr>
+          <w:rFonts w:ascii="Times New Roman" w:hAnsi="Times New Roman" w:cs="Times New Roman"/>
+          <w:sz w:val="24"/>
+          <w:szCs w:val="24"/>
+        </w:rPr>
+      </w:pPr>
+      <w:r>
+        <w:rPr>
+          <w:rFonts w:ascii="Times New Roman" w:hAnsi="Times New Roman" w:cs="Times New Roman"/>
+          <w:sz w:val="24"/>
+          <w:szCs w:val="24"/>
+        </w:rPr>
+        <w:lastRenderedPageBreak/>
+        <w:t>Termenul integralei accelerează mișcarea procesului către punctul setat și elimină restul erorii care rămâne la un controller pur proporțional. In figura __ este prezentată variabila de proces versus timp pentru trei valori a Ki (Kp și Kd sunt ținute constante)</w:t>
+      </w:r>
+    </w:p>
+    <w:p>
+      <w:pPr>
+        <w:tabs>
+          <w:tab w:val="left" w:pos="2215"/>
+        </w:tabs>
+        <w:rPr>
+          <w:rFonts w:ascii="Times New Roman" w:hAnsi="Times New Roman" w:cs="Times New Roman"/>
+          <w:sz w:val="24"/>
+          <w:szCs w:val="24"/>
+        </w:rPr>
+      </w:pPr>
+      <w:r>
+        <w:rPr>
+          <w:rFonts w:ascii="Times New Roman" w:hAnsi="Times New Roman" w:cs="Times New Roman"/>
+          <w:sz w:val="24"/>
+          <w:szCs w:val="24"/>
+        </w:rPr>
+        <w:pict>
+          <v:shape id="_x0000_i1027" type="#_x0000_t75" style="width:348.55pt;height:275.45pt">
+            <v:imagedata r:id="rId10" o:title="integralDerivative"/>
+          </v:shape>
+        </w:pict>
+      </w:r>
+    </w:p>
+    <w:p>
+      <w:pPr>
+        <w:tabs>
+          <w:tab w:val="left" w:pos="2215"/>
+        </w:tabs>
+        <w:rPr>
+          <w:rFonts w:ascii="Times New Roman" w:hAnsi="Times New Roman" w:cs="Times New Roman"/>
+          <w:sz w:val="24"/>
+          <w:szCs w:val="24"/>
+        </w:rPr>
+      </w:pPr>
+      <w:r>
+        <w:rPr>
+          <w:rFonts w:ascii="Times New Roman" w:hAnsi="Times New Roman" w:cs="Times New Roman"/>
+          <w:sz w:val="24"/>
+          <w:szCs w:val="24"/>
+        </w:rPr>
+        <w:tab/>
+        <w:t>Fig __</w:t>
+      </w:r>
+    </w:p>
+    <w:p>
+      <w:pPr>
+        <w:tabs>
+          <w:tab w:val="left" w:pos="2215"/>
+        </w:tabs>
+        <w:rPr>
+          <w:rFonts w:ascii="Times New Roman" w:hAnsi="Times New Roman" w:cs="Times New Roman"/>
+          <w:sz w:val="24"/>
+          <w:szCs w:val="24"/>
+        </w:rPr>
+      </w:pPr>
+    </w:p>
+    <w:p>
+      <w:pPr>
+        <w:tabs>
+          <w:tab w:val="left" w:pos="2215"/>
+        </w:tabs>
+        <w:rPr>
+          <w:rFonts w:ascii="Times New Roman" w:hAnsi="Times New Roman" w:cs="Times New Roman"/>
+          <w:b/>
+          <w:sz w:val="24"/>
+          <w:szCs w:val="24"/>
+        </w:rPr>
+      </w:pPr>
+      <w:r>
+        <w:rPr>
+          <w:rFonts w:ascii="Times New Roman" w:hAnsi="Times New Roman" w:cs="Times New Roman"/>
+          <w:b/>
+          <w:sz w:val="24"/>
+          <w:szCs w:val="24"/>
+        </w:rPr>
+        <w:t>Termenul derivatei</w:t>
+      </w:r>
+    </w:p>
+    <w:p>
+      <w:pPr>
+        <w:tabs>
+          <w:tab w:val="left" w:pos="2215"/>
+        </w:tabs>
+        <w:rPr>
+          <w:rFonts w:ascii="Times New Roman" w:hAnsi="Times New Roman" w:cs="Times New Roman"/>
+          <w:sz w:val="24"/>
+          <w:szCs w:val="24"/>
+        </w:rPr>
+      </w:pPr>
+      <w:r>
+        <w:rPr>
+          <w:rFonts w:ascii="Times New Roman" w:hAnsi="Times New Roman" w:cs="Times New Roman"/>
+          <w:sz w:val="24"/>
+          <w:szCs w:val="24"/>
+        </w:rPr>
+        <w:t>Derivata erorii de proces este calculată determinând panta de eroare supra timp și multiplicănd această rata de schimbare cu deivata Kd. Magnitudinea contribuției termenul derivatei al acțiunii de controle este derivata Kd. Ecuația termenului derivatei este</w:t>
+      </w:r>
+      <w:r>
+        <w:rPr>
+          <w:rFonts w:ascii="Times New Roman" w:hAnsi="Times New Roman" w:cs="Times New Roman"/>
+          <w:sz w:val="24"/>
+          <w:szCs w:val="24"/>
+        </w:rPr>
+        <w:t>:</w:t>
+      </w:r>
+    </w:p>
+    <w:p>
+      <w:pPr>
+        <w:tabs>
+          <w:tab w:val="left" w:pos="2215"/>
+        </w:tabs>
+        <w:rPr>
+          <w:rFonts w:ascii="Times New Roman" w:hAnsi="Times New Roman" w:cs="Times New Roman"/>
+          <w:sz w:val="24"/>
+          <w:szCs w:val="24"/>
+        </w:rPr>
+      </w:pPr>
+      <w:r>
+        <w:rPr>
+          <w:rFonts w:ascii="Times New Roman" w:hAnsi="Times New Roman" w:cs="Times New Roman"/>
+          <w:noProof/>
+          <w:sz w:val="24"/>
+          <w:szCs w:val="24"/>
+        </w:rPr>
+        <w:drawing>
+          <wp:inline distT="0" distB="0" distL="0" distR="0">
+            <wp:extent cx="2154382" cy="733318"/>
+            <wp:effectExtent l="0" t="0" r="0" b="0"/>
+            <wp:docPr id="4" name="Picture 4"/>
+            <wp:cNvGraphicFramePr>
+              <a:graphicFrameLocks xmlns:a="http://schemas.openxmlformats.org/drawingml/2006/main" noChangeAspect="1"/>
+            </wp:cNvGraphicFramePr>
+            <a:graphic xmlns:a="http://schemas.openxmlformats.org/drawingml/2006/main">
+              <a:graphicData uri="http://schemas.openxmlformats.org/drawingml/2006/picture">
+                <pic:pic xmlns:pic="http://schemas.openxmlformats.org/drawingml/2006/picture">
+                  <pic:nvPicPr>
+                    <pic:cNvPr id="0" name="Picture 8"/>
+                    <pic:cNvPicPr>
+                      <a:picLocks noChangeAspect="1" noChangeArrowheads="1"/>
+                    </pic:cNvPicPr>
+                  </pic:nvPicPr>
+                  <pic:blipFill>
+                    <a:blip r:embed="rId11">
+                      <a:extLst>
+                        <a:ext uri="{28A0092B-C50C-407E-A947-70E740481C1C}">
+                          <a14:useLocalDpi xmlns:a14="http://schemas.microsoft.com/office/drawing/2010/main" val="0"/>
+                        </a:ext>
+                      </a:extLst>
+                    </a:blip>
+                    <a:srcRect/>
+                    <a:stretch>
+                      <a:fillRect/>
+                    </a:stretch>
+                  </pic:blipFill>
+                  <pic:spPr bwMode="auto">
+                    <a:xfrm>
+                      <a:off x="0" y="0"/>
+                      <a:ext cx="2200663" cy="749071"/>
+                    </a:xfrm>
+                    <a:prstGeom prst="rect">
+                      <a:avLst/>
+                    </a:prstGeom>
+                    <a:noFill/>
+                    <a:ln>
+                      <a:noFill/>
+                    </a:ln>
+                  </pic:spPr>
+                </pic:pic>
+              </a:graphicData>
+            </a:graphic>
+          </wp:inline>
+        </w:drawing>
+      </w:r>
+    </w:p>
+    <w:p>
+      <w:pPr>
+        <w:tabs>
+          <w:tab w:val="left" w:pos="2215"/>
+        </w:tabs>
+        <w:rPr>
+          <w:rFonts w:ascii="Times New Roman" w:hAnsi="Times New Roman" w:cs="Times New Roman"/>
+          <w:sz w:val="24"/>
+          <w:szCs w:val="24"/>
+        </w:rPr>
+      </w:pPr>
+      <w:r>
+        <w:rPr>
+          <w:rFonts w:ascii="Times New Roman" w:hAnsi="Times New Roman" w:cs="Times New Roman"/>
+          <w:sz w:val="24"/>
+          <w:szCs w:val="24"/>
+        </w:rPr>
+        <w:t xml:space="preserve">Acțiunea derivatei prezice comportamentul sistemului și scade timpul de stabilizare al sistemului. </w:t>
+      </w:r>
+      <w:r>
+        <w:rPr>
+          <w:rFonts w:ascii="Times New Roman" w:hAnsi="Times New Roman" w:cs="Times New Roman"/>
+          <w:sz w:val="24"/>
+          <w:szCs w:val="24"/>
+        </w:rPr>
+        <w:t>In figura __ este prezentată variabila de proces versus timp pentru trei valori a K</w:t>
+      </w:r>
+      <w:r>
+        <w:rPr>
+          <w:rFonts w:ascii="Times New Roman" w:hAnsi="Times New Roman" w:cs="Times New Roman"/>
+          <w:sz w:val="24"/>
+          <w:szCs w:val="24"/>
+        </w:rPr>
+        <w:t xml:space="preserve">d </w:t>
+      </w:r>
+      <w:r>
+        <w:rPr>
+          <w:rFonts w:ascii="Times New Roman" w:hAnsi="Times New Roman" w:cs="Times New Roman"/>
+          <w:sz w:val="24"/>
+          <w:szCs w:val="24"/>
+        </w:rPr>
+        <w:t>(Kp</w:t>
+      </w:r>
+      <w:r>
+        <w:rPr>
+          <w:rFonts w:ascii="Times New Roman" w:hAnsi="Times New Roman" w:cs="Times New Roman"/>
+          <w:sz w:val="24"/>
+          <w:szCs w:val="24"/>
+        </w:rPr>
+        <w:t xml:space="preserve"> și Ki</w:t>
+      </w:r>
+      <w:r>
+        <w:rPr>
+          <w:rFonts w:ascii="Times New Roman" w:hAnsi="Times New Roman" w:cs="Times New Roman"/>
+          <w:sz w:val="24"/>
+          <w:szCs w:val="24"/>
+        </w:rPr>
+        <w:t xml:space="preserve"> sunt ținute constante)</w:t>
+      </w:r>
+    </w:p>
+    <w:p>
+      <w:pPr>
+        <w:tabs>
+          <w:tab w:val="left" w:pos="2215"/>
+        </w:tabs>
+        <w:rPr>
+          <w:rFonts w:ascii="Times New Roman" w:hAnsi="Times New Roman" w:cs="Times New Roman"/>
+          <w:sz w:val="24"/>
+          <w:szCs w:val="24"/>
+        </w:rPr>
+      </w:pPr>
+      <w:r>
+        <w:rPr>
+          <w:rFonts w:ascii="Times New Roman" w:hAnsi="Times New Roman" w:cs="Times New Roman"/>
+          <w:sz w:val="24"/>
+          <w:szCs w:val="24"/>
+        </w:rPr>
+        <w:lastRenderedPageBreak/>
+        <w:pict>
+          <v:shape id="_x0000_i1028" type="#_x0000_t75" style="width:348.55pt;height:276pt">
+            <v:imagedata r:id="rId12" o:title="derivate"/>
+          </v:shape>
+        </w:pict>
+      </w:r>
+    </w:p>
+    <w:p>
+      <w:pPr>
+        <w:tabs>
+          <w:tab w:val="left" w:pos="2215"/>
+        </w:tabs>
+        <w:rPr>
+          <w:rFonts w:ascii="Times New Roman" w:hAnsi="Times New Roman" w:cs="Times New Roman"/>
+          <w:sz w:val="24"/>
+          <w:szCs w:val="24"/>
+        </w:rPr>
+      </w:pPr>
+      <w:r>
+        <w:rPr>
+          <w:rFonts w:ascii="Times New Roman" w:hAnsi="Times New Roman" w:cs="Times New Roman"/>
+          <w:sz w:val="24"/>
+          <w:szCs w:val="24"/>
+        </w:rPr>
+        <w:tab/>
+        <w:t>Fig __</w:t>
+      </w:r>
+    </w:p>
+    <w:p>
+      <w:pPr>
+        <w:tabs>
+          <w:tab w:val="left" w:pos="2215"/>
+        </w:tabs>
+        <w:rPr>
+          <w:rFonts w:ascii="Times New Roman" w:hAnsi="Times New Roman" w:cs="Times New Roman"/>
+          <w:sz w:val="24"/>
+          <w:szCs w:val="24"/>
+        </w:rPr>
+      </w:pPr>
+    </w:p>
+    <w:p>
+      <w:pPr>
+        <w:tabs>
+          <w:tab w:val="left" w:pos="2215"/>
+        </w:tabs>
+        <w:rPr>
+          <w:rFonts w:ascii="Times New Roman" w:hAnsi="Times New Roman" w:cs="Times New Roman"/>
+          <w:sz w:val="24"/>
+          <w:szCs w:val="24"/>
+        </w:rPr>
+      </w:pPr>
+      <w:bookmarkStart w:id="0" w:name="_GoBack"/>
+      <w:bookmarkEnd w:id="0"/>
+    </w:p>
+    <w:p>
+      <w:pPr>
+        <w:tabs>
+          <w:tab w:val="left" w:pos="2215"/>
+        </w:tabs>
+        <w:rPr>
+          <w:rFonts w:ascii="Times New Roman" w:hAnsi="Times New Roman" w:cs="Times New Roman"/>
+          <w:b/>
+          <w:sz w:val="24"/>
+          <w:szCs w:val="24"/>
+        </w:rPr>
+      </w:pPr>
+      <w:r>
+        <w:rPr>
+          <w:rFonts w:ascii="Times New Roman" w:hAnsi="Times New Roman" w:cs="Times New Roman"/>
+          <w:b/>
+          <w:sz w:val="24"/>
+          <w:szCs w:val="24"/>
+        </w:rPr>
+        <w:tab/>
+      </w:r>
     </w:p>
     <w:p>
       <w:pPr>

</xml_diff>